<commit_message>
updated composer tutorial using citation type
</commit_message>
<xml_diff>
--- a/TEM-image-simple/TEM-demo-compser.docx
+++ b/TEM-image-simple/TEM-demo-compser.docx
@@ -6,8 +6,6 @@
       <w:pPr>
         <w:pStyle w:val="Title"/>
       </w:pPr>
-      <w:bookmarkStart w:id="0" w:name="_GoBack"/>
-      <w:bookmarkEnd w:id="0"/>
       <w:r>
         <w:t>Composer: Simple TEM Tutorial</w:t>
       </w:r>
@@ -463,7 +461,19 @@
     <w:p/>
     <w:p>
       <w:r>
-        <w:t>3: Navigate to the TEM Tutorial folder and select “note.xsd”. Enter “note” as the type name.</w:t>
+        <w:t>3: Navigate to the TEM Tutorial folder and select “</w:t>
+      </w:r>
+      <w:r>
+        <w:t>citation</w:t>
+      </w:r>
+      <w:r>
+        <w:t>.xsd”. Enter “</w:t>
+      </w:r>
+      <w:r>
+        <w:t>citation</w:t>
+      </w:r>
+      <w:r>
+        <w:t>” as the type name.</w:t>
       </w:r>
       <w:r>
         <w:br/>
@@ -473,10 +483,10 @@
           <w:noProof/>
         </w:rPr>
         <w:drawing>
-          <wp:inline distT="0" distB="0" distL="0" distR="0" wp14:anchorId="798618A1" wp14:editId="3C82BE76">
-            <wp:extent cx="5486400" cy="3387544"/>
-            <wp:effectExtent l="0" t="0" r="0" b="0"/>
-            <wp:docPr id="10" name="Picture 2"/>
+          <wp:inline distT="0" distB="0" distL="0" distR="0" wp14:anchorId="6D238F8D" wp14:editId="1B50A3F6">
+            <wp:extent cx="5486400" cy="2933700"/>
+            <wp:effectExtent l="0" t="0" r="0" b="12700"/>
+            <wp:docPr id="3" name="Picture 2"/>
             <wp:cNvGraphicFramePr>
               <a:graphicFrameLocks xmlns:a="http://schemas.openxmlformats.org/drawingml/2006/main" noChangeAspect="1"/>
             </wp:cNvGraphicFramePr>
@@ -505,7 +515,7 @@
                   <pic:spPr bwMode="auto">
                     <a:xfrm>
                       <a:off x="0" y="0"/>
-                      <a:ext cx="5486400" cy="3387544"/>
+                      <a:ext cx="5486400" cy="2933700"/>
                     </a:xfrm>
                     <a:prstGeom prst="rect">
                       <a:avLst/>
@@ -828,6 +838,85 @@
         <mc:AlternateContent>
           <mc:Choice Requires="wps">
             <w:drawing>
+              <wp:anchor distT="0" distB="0" distL="114300" distR="114300" simplePos="0" relativeHeight="251689984" behindDoc="0" locked="0" layoutInCell="1" allowOverlap="1" wp14:anchorId="6B721460" wp14:editId="329D49DA">
+                <wp:simplePos x="0" y="0"/>
+                <wp:positionH relativeFrom="column">
+                  <wp:posOffset>228600</wp:posOffset>
+                </wp:positionH>
+                <wp:positionV relativeFrom="paragraph">
+                  <wp:posOffset>2286000</wp:posOffset>
+                </wp:positionV>
+                <wp:extent cx="1257300" cy="326009"/>
+                <wp:effectExtent l="25400" t="25400" r="38100" b="29845"/>
+                <wp:wrapNone/>
+                <wp:docPr id="4" name="Oval 4"/>
+                <wp:cNvGraphicFramePr/>
+                <a:graphic xmlns:a="http://schemas.openxmlformats.org/drawingml/2006/main">
+                  <a:graphicData uri="http://schemas.microsoft.com/office/word/2010/wordprocessingShape">
+                    <wps:wsp>
+                      <wps:cNvSpPr/>
+                      <wps:spPr>
+                        <a:xfrm>
+                          <a:off x="0" y="0"/>
+                          <a:ext cx="1257300" cy="326009"/>
+                        </a:xfrm>
+                        <a:prstGeom prst="ellipse">
+                          <a:avLst/>
+                        </a:prstGeom>
+                        <a:noFill/>
+                        <a:ln w="38100" cmpd="sng">
+                          <a:solidFill>
+                            <a:srgbClr val="FF0000"/>
+                          </a:solidFill>
+                        </a:ln>
+                        <a:effectLst/>
+                      </wps:spPr>
+                      <wps:style>
+                        <a:lnRef idx="1">
+                          <a:schemeClr val="accent1"/>
+                        </a:lnRef>
+                        <a:fillRef idx="3">
+                          <a:schemeClr val="accent1"/>
+                        </a:fillRef>
+                        <a:effectRef idx="2">
+                          <a:schemeClr val="accent1"/>
+                        </a:effectRef>
+                        <a:fontRef idx="minor">
+                          <a:schemeClr val="lt1"/>
+                        </a:fontRef>
+                      </wps:style>
+                      <wps:bodyPr rot="0" spcFirstLastPara="0" vertOverflow="overflow" horzOverflow="overflow" vert="horz" wrap="square" lIns="91440" tIns="45720" rIns="91440" bIns="45720" numCol="1" spcCol="0" rtlCol="0" fromWordArt="0" anchor="ctr" anchorCtr="0" forceAA="0" compatLnSpc="1">
+                        <a:prstTxWarp prst="textNoShape">
+                          <a:avLst/>
+                        </a:prstTxWarp>
+                        <a:noAutofit/>
+                      </wps:bodyPr>
+                    </wps:wsp>
+                  </a:graphicData>
+                </a:graphic>
+                <wp14:sizeRelH relativeFrom="margin">
+                  <wp14:pctWidth>0</wp14:pctWidth>
+                </wp14:sizeRelH>
+                <wp14:sizeRelV relativeFrom="margin">
+                  <wp14:pctHeight>0</wp14:pctHeight>
+                </wp14:sizeRelV>
+              </wp:anchor>
+            </w:drawing>
+          </mc:Choice>
+          <mc:Fallback>
+            <w:pict>
+              <v:oval id="Oval 4" o:spid="_x0000_s1026" style="position:absolute;margin-left:18pt;margin-top:180pt;width:99pt;height:25.65pt;z-index:251689984;visibility:visible;mso-wrap-style:square;mso-width-percent:0;mso-height-percent:0;mso-wrap-distance-left:9pt;mso-wrap-distance-top:0;mso-wrap-distance-right:9pt;mso-wrap-distance-bottom:0;mso-position-horizontal:absolute;mso-position-horizontal-relative:text;mso-position-vertical:absolute;mso-position-vertical-relative:text;mso-width-percent:0;mso-height-percent:0;mso-width-relative:margin;mso-height-relative:margin;v-text-anchor:middle" o:gfxdata="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" filled="f" strokecolor="red" strokeweight="3pt"/>
+            </w:pict>
+          </mc:Fallback>
+        </mc:AlternateContent>
+      </w:r>
+      <w:r>
+        <w:rPr>
+          <w:noProof/>
+        </w:rPr>
+        <mc:AlternateContent>
+          <mc:Choice Requires="wps">
+            <w:drawing>
               <wp:anchor distT="0" distB="0" distL="114300" distR="114300" simplePos="0" relativeHeight="251671552" behindDoc="0" locked="0" layoutInCell="1" allowOverlap="1" wp14:anchorId="49821A68" wp14:editId="648DBD48">
                 <wp:simplePos x="0" y="0"/>
                 <wp:positionH relativeFrom="column">
@@ -904,7 +993,13 @@
         <w:t>2: Select “TEM-Tutorial” as current template</w:t>
       </w:r>
       <w:r>
-        <w:t>. Proceed to second step: “Compose Tempalte”</w:t>
+        <w:t xml:space="preserve">. Proceed to second step: “Compose </w:t>
+      </w:r>
+      <w:r>
+        <w:t>Template</w:t>
+      </w:r>
+      <w:r>
+        <w:t>”</w:t>
       </w:r>
       <w:r>
         <w:br/>
@@ -972,18 +1067,18 @@
         <mc:AlternateContent>
           <mc:Choice Requires="wps">
             <w:drawing>
-              <wp:anchor distT="0" distB="0" distL="114300" distR="114300" simplePos="0" relativeHeight="251673600" behindDoc="0" locked="0" layoutInCell="1" allowOverlap="1" wp14:anchorId="68BA8934" wp14:editId="69D9633D">
+              <wp:anchor distT="0" distB="0" distL="114300" distR="114300" simplePos="0" relativeHeight="251692032" behindDoc="0" locked="0" layoutInCell="1" allowOverlap="1" wp14:anchorId="0D70EED9" wp14:editId="386C8C8C">
                 <wp:simplePos x="0" y="0"/>
                 <wp:positionH relativeFrom="column">
-                  <wp:posOffset>1943100</wp:posOffset>
+                  <wp:posOffset>1485900</wp:posOffset>
                 </wp:positionH>
                 <wp:positionV relativeFrom="paragraph">
-                  <wp:posOffset>2171701</wp:posOffset>
+                  <wp:posOffset>4800600</wp:posOffset>
                 </wp:positionV>
-                <wp:extent cx="914400" cy="228600"/>
-                <wp:effectExtent l="25400" t="25400" r="25400" b="25400"/>
+                <wp:extent cx="1143000" cy="571500"/>
+                <wp:effectExtent l="25400" t="25400" r="25400" b="38100"/>
                 <wp:wrapNone/>
-                <wp:docPr id="18" name="Oval 18"/>
+                <wp:docPr id="22" name="Oval 22"/>
                 <wp:cNvGraphicFramePr/>
                 <a:graphic xmlns:a="http://schemas.openxmlformats.org/drawingml/2006/main">
                   <a:graphicData uri="http://schemas.microsoft.com/office/word/2010/wordprocessingShape">
@@ -992,7 +1087,7 @@
                       <wps:spPr>
                         <a:xfrm>
                           <a:off x="0" y="0"/>
-                          <a:ext cx="914400" cy="228600"/>
+                          <a:ext cx="1143000" cy="571500"/>
                         </a:xfrm>
                         <a:prstGeom prst="ellipse">
                           <a:avLst/>
@@ -1039,16 +1134,29 @@
           </mc:Choice>
           <mc:Fallback>
             <w:pict>
-              <v:oval id="Oval 18" o:spid="_x0000_s1026" style="position:absolute;margin-left:153pt;margin-top:171pt;width:1in;height:18pt;z-index:251673600;visibility:visible;mso-wrap-style:square;mso-width-percent:0;mso-height-percent:0;mso-wrap-distance-left:9pt;mso-wrap-distance-top:0;mso-wrap-distance-right:9pt;mso-wrap-distance-bottom:0;mso-position-horizontal:absolute;mso-position-horizontal-relative:text;mso-position-vertical:absolute;mso-position-vertical-relative:text;mso-width-percent:0;mso-height-percent:0;mso-width-relative:margin;mso-height-relative:margin;v-text-anchor:middle" o:gfxdata="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" filled="f" strokecolor="red" strokeweight="3pt"/>
+              <v:oval id="Oval 22" o:spid="_x0000_s1026" style="position:absolute;margin-left:117pt;margin-top:378pt;width:90pt;height:45pt;z-index:251692032;visibility:visible;mso-wrap-style:square;mso-width-percent:0;mso-height-percent:0;mso-wrap-distance-left:9pt;mso-wrap-distance-top:0;mso-wrap-distance-right:9pt;mso-wrap-distance-bottom:0;mso-position-horizontal:absolute;mso-position-horizontal-relative:text;mso-position-vertical:absolute;mso-position-vertical-relative:text;mso-width-percent:0;mso-height-percent:0;mso-width-relative:margin;mso-height-relative:margin;v-text-anchor:middle" o:gfxdata="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" filled="f" strokecolor="red" strokeweight="3pt"/>
             </w:pict>
           </mc:Fallback>
         </mc:AlternateContent>
       </w:r>
       <w:r>
-        <w:t>3: Click on the top-level xsd:sequence</w:t>
-      </w:r>
-      <w:r>
-        <w:t xml:space="preserve"> and select “Add Element”</w:t>
+        <w:t>3</w:t>
+      </w:r>
+      <w:r>
+        <w:t>: Click on “</w:t>
+      </w:r>
+      <w:proofErr w:type="spellStart"/>
+      <w:r>
+        <w:t>xsd</w:t>
+      </w:r>
+      <w:proofErr w:type="gramStart"/>
+      <w:r>
+        <w:t>:element</w:t>
+      </w:r>
+      <w:proofErr w:type="spellEnd"/>
+      <w:proofErr w:type="gramEnd"/>
+      <w:r>
+        <w:t>” next to “phases” and select “rename”</w:t>
       </w:r>
       <w:r>
         <w:br/>
@@ -1058,10 +1166,10 @@
           <w:noProof/>
         </w:rPr>
         <w:drawing>
-          <wp:inline distT="0" distB="0" distL="0" distR="0" wp14:anchorId="0FEA43DC" wp14:editId="4392E489">
-            <wp:extent cx="5486400" cy="5469013"/>
-            <wp:effectExtent l="0" t="0" r="0" b="0"/>
-            <wp:docPr id="17" name="Picture 6"/>
+          <wp:inline distT="0" distB="0" distL="0" distR="0" wp14:anchorId="3AA062E9" wp14:editId="4AABF413">
+            <wp:extent cx="5486400" cy="5663967"/>
+            <wp:effectExtent l="0" t="0" r="0" b="635"/>
+            <wp:docPr id="5" name="Picture 1"/>
             <wp:cNvGraphicFramePr>
               <a:graphicFrameLocks xmlns:a="http://schemas.openxmlformats.org/drawingml/2006/main" noChangeAspect="1"/>
             </wp:cNvGraphicFramePr>
@@ -1069,7 +1177,7 @@
               <a:graphicData uri="http://schemas.openxmlformats.org/drawingml/2006/picture">
                 <pic:pic xmlns:pic="http://schemas.openxmlformats.org/drawingml/2006/picture">
                   <pic:nvPicPr>
-                    <pic:cNvPr id="0" name="Picture 6"/>
+                    <pic:cNvPr id="0" name="Picture 1"/>
                     <pic:cNvPicPr>
                       <a:picLocks noChangeAspect="1" noChangeArrowheads="1"/>
                     </pic:cNvPicPr>
@@ -1090,7 +1198,7 @@
                   <pic:spPr bwMode="auto">
                     <a:xfrm>
                       <a:off x="0" y="0"/>
-                      <a:ext cx="5486400" cy="5469013"/>
+                      <a:ext cx="5486400" cy="5663967"/>
                     </a:xfrm>
                     <a:prstGeom prst="rect">
                       <a:avLst/>
@@ -1110,13 +1218,7 @@
     <w:p/>
     <w:p>
       <w:r>
-        <w:t>4: Drop-down “No Buckets”</w:t>
-      </w:r>
-      <w:r>
-        <w:t xml:space="preserve"> menu</w:t>
-      </w:r>
-      <w:r>
-        <w:t xml:space="preserve"> and insert “note”</w:t>
+        <w:t>4: Change the name to “phase” and click rename</w:t>
       </w:r>
       <w:r>
         <w:br/>
@@ -1126,10 +1228,10 @@
           <w:noProof/>
         </w:rPr>
         <w:drawing>
-          <wp:inline distT="0" distB="0" distL="0" distR="0" wp14:anchorId="60E60ADD" wp14:editId="3CC1AD32">
-            <wp:extent cx="5486400" cy="5469013"/>
-            <wp:effectExtent l="0" t="0" r="0" b="0"/>
-            <wp:docPr id="19" name="Picture 7"/>
+          <wp:inline distT="0" distB="0" distL="0" distR="0" wp14:anchorId="144BAE40" wp14:editId="439D3F04">
+            <wp:extent cx="5486400" cy="5580717"/>
+            <wp:effectExtent l="0" t="0" r="0" b="7620"/>
+            <wp:docPr id="23" name="Picture 2"/>
             <wp:cNvGraphicFramePr>
               <a:graphicFrameLocks xmlns:a="http://schemas.openxmlformats.org/drawingml/2006/main" noChangeAspect="1"/>
             </wp:cNvGraphicFramePr>
@@ -1137,7 +1239,7 @@
               <a:graphicData uri="http://schemas.openxmlformats.org/drawingml/2006/picture">
                 <pic:pic xmlns:pic="http://schemas.openxmlformats.org/drawingml/2006/picture">
                   <pic:nvPicPr>
-                    <pic:cNvPr id="0" name="Picture 7"/>
+                    <pic:cNvPr id="0" name="Picture 2"/>
                     <pic:cNvPicPr>
                       <a:picLocks noChangeAspect="1" noChangeArrowheads="1"/>
                     </pic:cNvPicPr>
@@ -1158,7 +1260,7 @@
                   <pic:spPr bwMode="auto">
                     <a:xfrm>
                       <a:off x="0" y="0"/>
-                      <a:ext cx="5486400" cy="5469013"/>
+                      <a:ext cx="5486400" cy="5580717"/>
                     </a:xfrm>
                     <a:prstGeom prst="rect">
                       <a:avLst/>
@@ -1178,24 +1280,110 @@
     <w:p/>
     <w:p>
       <w:r>
+        <w:t>5: Click on “</w:t>
+      </w:r>
+      <w:proofErr w:type="spellStart"/>
+      <w:r>
+        <w:t>xsd</w:t>
+      </w:r>
+      <w:proofErr w:type="gramStart"/>
+      <w:r>
+        <w:t>:element</w:t>
+      </w:r>
+      <w:proofErr w:type="spellEnd"/>
+      <w:proofErr w:type="gramEnd"/>
+      <w:r>
+        <w:t xml:space="preserve">” next to “phase” and select “Manage </w:t>
+      </w:r>
+      <w:proofErr w:type="spellStart"/>
+      <w:r>
+        <w:t>Occurances</w:t>
+      </w:r>
+      <w:proofErr w:type="spellEnd"/>
+      <w:r>
+        <w:t>”. Check the box for “Unbounded”</w:t>
+      </w:r>
+      <w:r>
+        <w:t xml:space="preserve"> and click “Save”</w:t>
+      </w:r>
+      <w:r>
+        <w:br/>
+      </w:r>
+      <w:r>
+        <w:rPr>
+          <w:noProof/>
+        </w:rPr>
+        <w:drawing>
+          <wp:inline distT="0" distB="0" distL="0" distR="0" wp14:anchorId="46DFC792" wp14:editId="4FDAB913">
+            <wp:extent cx="5486400" cy="4871099"/>
+            <wp:effectExtent l="0" t="0" r="0" b="5715"/>
+            <wp:docPr id="24" name="Picture 3"/>
+            <wp:cNvGraphicFramePr>
+              <a:graphicFrameLocks xmlns:a="http://schemas.openxmlformats.org/drawingml/2006/main" noChangeAspect="1"/>
+            </wp:cNvGraphicFramePr>
+            <a:graphic xmlns:a="http://schemas.openxmlformats.org/drawingml/2006/main">
+              <a:graphicData uri="http://schemas.openxmlformats.org/drawingml/2006/picture">
+                <pic:pic xmlns:pic="http://schemas.openxmlformats.org/drawingml/2006/picture">
+                  <pic:nvPicPr>
+                    <pic:cNvPr id="0" name="Picture 3"/>
+                    <pic:cNvPicPr>
+                      <a:picLocks noChangeAspect="1" noChangeArrowheads="1"/>
+                    </pic:cNvPicPr>
+                  </pic:nvPicPr>
+                  <pic:blipFill>
+                    <a:blip r:embed="rId15">
+                      <a:extLst>
+                        <a:ext uri="{28A0092B-C50C-407E-A947-70E740481C1C}">
+                          <a14:useLocalDpi xmlns:a14="http://schemas.microsoft.com/office/drawing/2010/main" val="0"/>
+                        </a:ext>
+                      </a:extLst>
+                    </a:blip>
+                    <a:srcRect/>
+                    <a:stretch>
+                      <a:fillRect/>
+                    </a:stretch>
+                  </pic:blipFill>
+                  <pic:spPr bwMode="auto">
+                    <a:xfrm>
+                      <a:off x="0" y="0"/>
+                      <a:ext cx="5486400" cy="4871099"/>
+                    </a:xfrm>
+                    <a:prstGeom prst="rect">
+                      <a:avLst/>
+                    </a:prstGeom>
+                    <a:noFill/>
+                    <a:ln>
+                      <a:noFill/>
+                    </a:ln>
+                  </pic:spPr>
+                </pic:pic>
+              </a:graphicData>
+            </a:graphic>
+          </wp:inline>
+        </w:drawing>
+      </w:r>
+    </w:p>
+    <w:p/>
+    <w:p>
+      <w:r>
         <w:rPr>
           <w:noProof/>
         </w:rPr>
         <mc:AlternateContent>
           <mc:Choice Requires="wps">
             <w:drawing>
-              <wp:anchor distT="0" distB="0" distL="114300" distR="114300" simplePos="0" relativeHeight="251675648" behindDoc="0" locked="0" layoutInCell="1" allowOverlap="1" wp14:anchorId="68EBFC42" wp14:editId="4DB709C3">
+              <wp:anchor distT="0" distB="0" distL="114300" distR="114300" simplePos="0" relativeHeight="251673600" behindDoc="0" locked="0" layoutInCell="1" allowOverlap="1" wp14:anchorId="68BA8934" wp14:editId="01E1AE4C">
                 <wp:simplePos x="0" y="0"/>
                 <wp:positionH relativeFrom="column">
-                  <wp:posOffset>2057400</wp:posOffset>
+                  <wp:posOffset>1943100</wp:posOffset>
                 </wp:positionH>
                 <wp:positionV relativeFrom="paragraph">
-                  <wp:posOffset>3657600</wp:posOffset>
+                  <wp:posOffset>1714500</wp:posOffset>
                 </wp:positionV>
-                <wp:extent cx="1371600" cy="342900"/>
+                <wp:extent cx="914400" cy="571500"/>
                 <wp:effectExtent l="25400" t="25400" r="25400" b="38100"/>
                 <wp:wrapNone/>
-                <wp:docPr id="21" name="Oval 21"/>
+                <wp:docPr id="18" name="Oval 18"/>
                 <wp:cNvGraphicFramePr/>
                 <a:graphic xmlns:a="http://schemas.openxmlformats.org/drawingml/2006/main">
                   <a:graphicData uri="http://schemas.microsoft.com/office/word/2010/wordprocessingShape">
@@ -1204,7 +1392,7 @@
                       <wps:spPr>
                         <a:xfrm>
                           <a:off x="0" y="0"/>
-                          <a:ext cx="1371600" cy="342900"/>
+                          <a:ext cx="914400" cy="571500"/>
                         </a:xfrm>
                         <a:prstGeom prst="ellipse">
                           <a:avLst/>
@@ -1251,19 +1439,29 @@
           </mc:Choice>
           <mc:Fallback>
             <w:pict>
-              <v:oval id="Oval 21" o:spid="_x0000_s1026" style="position:absolute;margin-left:162pt;margin-top:4in;width:108pt;height:27pt;z-index:251675648;visibility:visible;mso-wrap-style:square;mso-width-percent:0;mso-height-percent:0;mso-wrap-distance-left:9pt;mso-wrap-distance-top:0;mso-wrap-distance-right:9pt;mso-wrap-distance-bottom:0;mso-position-horizontal:absolute;mso-position-horizontal-relative:text;mso-position-vertical:absolute;mso-position-vertical-relative:text;mso-width-percent:0;mso-height-percent:0;mso-width-relative:margin;mso-height-relative:margin;v-text-anchor:middle" o:gfxdata="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" filled="f" strokecolor="red" strokeweight="3pt"/>
+              <v:oval id="Oval 18" o:spid="_x0000_s1026" style="position:absolute;margin-left:153pt;margin-top:135pt;width:1in;height:45pt;z-index:251673600;visibility:visible;mso-wrap-style:square;mso-width-percent:0;mso-height-percent:0;mso-wrap-distance-left:9pt;mso-wrap-distance-top:0;mso-wrap-distance-right:9pt;mso-wrap-distance-bottom:0;mso-position-horizontal:absolute;mso-position-horizontal-relative:text;mso-position-vertical:absolute;mso-position-vertical-relative:text;mso-width-percent:0;mso-height-percent:0;mso-width-relative:margin;mso-height-relative:margin;v-text-anchor:middle" o:gfxdata="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" filled="f" strokecolor="red" strokeweight="3pt"/>
             </w:pict>
           </mc:Fallback>
         </mc:AlternateContent>
       </w:r>
       <w:r>
-        <w:t xml:space="preserve">5: Notice </w:t>
-      </w:r>
-      <w:r>
-        <w:t>new</w:t>
-      </w:r>
-      <w:r>
-        <w:t xml:space="preserve"> element</w:t>
+        <w:t>6</w:t>
+      </w:r>
+      <w:r>
+        <w:t xml:space="preserve">: Click on the top-level </w:t>
+      </w:r>
+      <w:proofErr w:type="spellStart"/>
+      <w:r>
+        <w:t>xsd</w:t>
+      </w:r>
+      <w:proofErr w:type="gramStart"/>
+      <w:r>
+        <w:t>:sequence</w:t>
+      </w:r>
+      <w:proofErr w:type="spellEnd"/>
+      <w:proofErr w:type="gramEnd"/>
+      <w:r>
+        <w:t xml:space="preserve"> and select “Add Element”</w:t>
       </w:r>
       <w:r>
         <w:br/>
@@ -1273,10 +1471,10 @@
           <w:noProof/>
         </w:rPr>
         <w:drawing>
-          <wp:inline distT="0" distB="0" distL="0" distR="0" wp14:anchorId="33126A00" wp14:editId="284B598E">
-            <wp:extent cx="5486400" cy="5469013"/>
+          <wp:inline distT="0" distB="0" distL="0" distR="0" wp14:anchorId="0B5F5668" wp14:editId="4EB1BD3E">
+            <wp:extent cx="5486400" cy="5570508"/>
             <wp:effectExtent l="0" t="0" r="0" b="0"/>
-            <wp:docPr id="20" name="Picture 8"/>
+            <wp:docPr id="37" name="Picture 6"/>
             <wp:cNvGraphicFramePr>
               <a:graphicFrameLocks xmlns:a="http://schemas.openxmlformats.org/drawingml/2006/main" noChangeAspect="1"/>
             </wp:cNvGraphicFramePr>
@@ -1284,13 +1482,13 @@
               <a:graphicData uri="http://schemas.openxmlformats.org/drawingml/2006/picture">
                 <pic:pic xmlns:pic="http://schemas.openxmlformats.org/drawingml/2006/picture">
                   <pic:nvPicPr>
-                    <pic:cNvPr id="0" name="Picture 8"/>
+                    <pic:cNvPr id="0" name="Picture 6"/>
                     <pic:cNvPicPr>
                       <a:picLocks noChangeAspect="1" noChangeArrowheads="1"/>
                     </pic:cNvPicPr>
                   </pic:nvPicPr>
                   <pic:blipFill>
-                    <a:blip r:embed="rId15">
+                    <a:blip r:embed="rId16">
                       <a:extLst>
                         <a:ext uri="{28A0092B-C50C-407E-A947-70E740481C1C}">
                           <a14:useLocalDpi xmlns:a14="http://schemas.microsoft.com/office/drawing/2010/main" val="0"/>
@@ -1305,7 +1503,7 @@
                   <pic:spPr bwMode="auto">
                     <a:xfrm>
                       <a:off x="0" y="0"/>
-                      <a:ext cx="5486400" cy="5469013"/>
+                      <a:ext cx="5486400" cy="5570508"/>
                     </a:xfrm>
                     <a:prstGeom prst="rect">
                       <a:avLst/>
@@ -1325,19 +1523,249 @@
     <w:p/>
     <w:p>
       <w:r>
+        <w:t>7</w:t>
+      </w:r>
+      <w:r>
+        <w:t>: Drop-down “No Buckets”</w:t>
+      </w:r>
+      <w:r>
+        <w:t xml:space="preserve"> menu</w:t>
+      </w:r>
+      <w:r>
+        <w:t xml:space="preserve"> and insert “</w:t>
+      </w:r>
+      <w:r>
+        <w:t>citation</w:t>
+      </w:r>
+      <w:r>
+        <w:t>”</w:t>
+      </w:r>
+      <w:r>
+        <w:br/>
+      </w:r>
+      <w:r>
+        <w:rPr>
+          <w:noProof/>
+        </w:rPr>
+        <w:drawing>
+          <wp:inline distT="0" distB="0" distL="0" distR="0" wp14:anchorId="3960095C" wp14:editId="3ED9FBB7">
+            <wp:extent cx="5486400" cy="5570508"/>
+            <wp:effectExtent l="0" t="0" r="0" b="0"/>
+            <wp:docPr id="38" name="Picture 7"/>
+            <wp:cNvGraphicFramePr>
+              <a:graphicFrameLocks xmlns:a="http://schemas.openxmlformats.org/drawingml/2006/main" noChangeAspect="1"/>
+            </wp:cNvGraphicFramePr>
+            <a:graphic xmlns:a="http://schemas.openxmlformats.org/drawingml/2006/main">
+              <a:graphicData uri="http://schemas.openxmlformats.org/drawingml/2006/picture">
+                <pic:pic xmlns:pic="http://schemas.openxmlformats.org/drawingml/2006/picture">
+                  <pic:nvPicPr>
+                    <pic:cNvPr id="0" name="Picture 7"/>
+                    <pic:cNvPicPr>
+                      <a:picLocks noChangeAspect="1" noChangeArrowheads="1"/>
+                    </pic:cNvPicPr>
+                  </pic:nvPicPr>
+                  <pic:blipFill>
+                    <a:blip r:embed="rId17">
+                      <a:extLst>
+                        <a:ext uri="{28A0092B-C50C-407E-A947-70E740481C1C}">
+                          <a14:useLocalDpi xmlns:a14="http://schemas.microsoft.com/office/drawing/2010/main" val="0"/>
+                        </a:ext>
+                      </a:extLst>
+                    </a:blip>
+                    <a:srcRect/>
+                    <a:stretch>
+                      <a:fillRect/>
+                    </a:stretch>
+                  </pic:blipFill>
+                  <pic:spPr bwMode="auto">
+                    <a:xfrm>
+                      <a:off x="0" y="0"/>
+                      <a:ext cx="5486400" cy="5570508"/>
+                    </a:xfrm>
+                    <a:prstGeom prst="rect">
+                      <a:avLst/>
+                    </a:prstGeom>
+                    <a:noFill/>
+                    <a:ln>
+                      <a:noFill/>
+                    </a:ln>
+                  </pic:spPr>
+                </pic:pic>
+              </a:graphicData>
+            </a:graphic>
+          </wp:inline>
+        </w:drawing>
+      </w:r>
+    </w:p>
+    <w:p/>
+    <w:p>
+      <w:r>
         <w:rPr>
           <w:noProof/>
         </w:rPr>
         <mc:AlternateContent>
           <mc:Choice Requires="wps">
             <w:drawing>
-              <wp:anchor distT="0" distB="0" distL="114300" distR="114300" simplePos="0" relativeHeight="251677696" behindDoc="0" locked="0" layoutInCell="1" allowOverlap="1" wp14:anchorId="2F803A9B" wp14:editId="702D542C">
+              <wp:anchor distT="0" distB="0" distL="114300" distR="114300" simplePos="0" relativeHeight="251675648" behindDoc="0" locked="0" layoutInCell="1" allowOverlap="1" wp14:anchorId="68EBFC42" wp14:editId="640D9BCD">
+                <wp:simplePos x="0" y="0"/>
+                <wp:positionH relativeFrom="column">
+                  <wp:posOffset>1943100</wp:posOffset>
+                </wp:positionH>
+                <wp:positionV relativeFrom="paragraph">
+                  <wp:posOffset>4572000</wp:posOffset>
+                </wp:positionV>
+                <wp:extent cx="1714500" cy="228600"/>
+                <wp:effectExtent l="25400" t="25400" r="38100" b="25400"/>
+                <wp:wrapNone/>
+                <wp:docPr id="21" name="Oval 21"/>
+                <wp:cNvGraphicFramePr/>
+                <a:graphic xmlns:a="http://schemas.openxmlformats.org/drawingml/2006/main">
+                  <a:graphicData uri="http://schemas.microsoft.com/office/word/2010/wordprocessingShape">
+                    <wps:wsp>
+                      <wps:cNvSpPr/>
+                      <wps:spPr>
+                        <a:xfrm>
+                          <a:off x="0" y="0"/>
+                          <a:ext cx="1714500" cy="228600"/>
+                        </a:xfrm>
+                        <a:prstGeom prst="ellipse">
+                          <a:avLst/>
+                        </a:prstGeom>
+                        <a:noFill/>
+                        <a:ln w="38100" cmpd="sng">
+                          <a:solidFill>
+                            <a:srgbClr val="FF0000"/>
+                          </a:solidFill>
+                        </a:ln>
+                        <a:effectLst/>
+                      </wps:spPr>
+                      <wps:style>
+                        <a:lnRef idx="1">
+                          <a:schemeClr val="accent1"/>
+                        </a:lnRef>
+                        <a:fillRef idx="3">
+                          <a:schemeClr val="accent1"/>
+                        </a:fillRef>
+                        <a:effectRef idx="2">
+                          <a:schemeClr val="accent1"/>
+                        </a:effectRef>
+                        <a:fontRef idx="minor">
+                          <a:schemeClr val="lt1"/>
+                        </a:fontRef>
+                      </wps:style>
+                      <wps:bodyPr rot="0" spcFirstLastPara="0" vertOverflow="overflow" horzOverflow="overflow" vert="horz" wrap="square" lIns="91440" tIns="45720" rIns="91440" bIns="45720" numCol="1" spcCol="0" rtlCol="0" fromWordArt="0" anchor="ctr" anchorCtr="0" forceAA="0" compatLnSpc="1">
+                        <a:prstTxWarp prst="textNoShape">
+                          <a:avLst/>
+                        </a:prstTxWarp>
+                        <a:noAutofit/>
+                      </wps:bodyPr>
+                    </wps:wsp>
+                  </a:graphicData>
+                </a:graphic>
+                <wp14:sizeRelH relativeFrom="margin">
+                  <wp14:pctWidth>0</wp14:pctWidth>
+                </wp14:sizeRelH>
+                <wp14:sizeRelV relativeFrom="margin">
+                  <wp14:pctHeight>0</wp14:pctHeight>
+                </wp14:sizeRelV>
+              </wp:anchor>
+            </w:drawing>
+          </mc:Choice>
+          <mc:Fallback>
+            <w:pict>
+              <v:oval id="Oval 21" o:spid="_x0000_s1026" style="position:absolute;margin-left:153pt;margin-top:5in;width:135pt;height:18pt;z-index:251675648;visibility:visible;mso-wrap-style:square;mso-width-percent:0;mso-height-percent:0;mso-wrap-distance-left:9pt;mso-wrap-distance-top:0;mso-wrap-distance-right:9pt;mso-wrap-distance-bottom:0;mso-position-horizontal:absolute;mso-position-horizontal-relative:text;mso-position-vertical:absolute;mso-position-vertical-relative:text;mso-width-percent:0;mso-height-percent:0;mso-width-relative:margin;mso-height-relative:margin;v-text-anchor:middle" o:gfxdata="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" filled="f" strokecolor="red" strokeweight="3pt"/>
+            </w:pict>
+          </mc:Fallback>
+        </mc:AlternateContent>
+      </w:r>
+      <w:r>
+        <w:t>8</w:t>
+      </w:r>
+      <w:r>
+        <w:t xml:space="preserve">: Notice </w:t>
+      </w:r>
+      <w:r>
+        <w:t>new</w:t>
+      </w:r>
+      <w:r>
+        <w:t xml:space="preserve"> XML</w:t>
+      </w:r>
+      <w:r>
+        <w:t xml:space="preserve"> element</w:t>
+      </w:r>
+      <w:r>
+        <w:br/>
+      </w:r>
+      <w:r>
+        <w:rPr>
+          <w:noProof/>
+        </w:rPr>
+        <w:drawing>
+          <wp:inline distT="0" distB="0" distL="0" distR="0" wp14:anchorId="16F5E7CF" wp14:editId="6E2A3EF8">
+            <wp:extent cx="5486400" cy="5570508"/>
+            <wp:effectExtent l="0" t="0" r="0" b="0"/>
+            <wp:docPr id="39" name="Picture 8"/>
+            <wp:cNvGraphicFramePr>
+              <a:graphicFrameLocks xmlns:a="http://schemas.openxmlformats.org/drawingml/2006/main" noChangeAspect="1"/>
+            </wp:cNvGraphicFramePr>
+            <a:graphic xmlns:a="http://schemas.openxmlformats.org/drawingml/2006/main">
+              <a:graphicData uri="http://schemas.openxmlformats.org/drawingml/2006/picture">
+                <pic:pic xmlns:pic="http://schemas.openxmlformats.org/drawingml/2006/picture">
+                  <pic:nvPicPr>
+                    <pic:cNvPr id="0" name="Picture 8"/>
+                    <pic:cNvPicPr>
+                      <a:picLocks noChangeAspect="1" noChangeArrowheads="1"/>
+                    </pic:cNvPicPr>
+                  </pic:nvPicPr>
+                  <pic:blipFill>
+                    <a:blip r:embed="rId18">
+                      <a:extLst>
+                        <a:ext uri="{28A0092B-C50C-407E-A947-70E740481C1C}">
+                          <a14:useLocalDpi xmlns:a14="http://schemas.microsoft.com/office/drawing/2010/main" val="0"/>
+                        </a:ext>
+                      </a:extLst>
+                    </a:blip>
+                    <a:srcRect/>
+                    <a:stretch>
+                      <a:fillRect/>
+                    </a:stretch>
+                  </pic:blipFill>
+                  <pic:spPr bwMode="auto">
+                    <a:xfrm>
+                      <a:off x="0" y="0"/>
+                      <a:ext cx="5486400" cy="5570508"/>
+                    </a:xfrm>
+                    <a:prstGeom prst="rect">
+                      <a:avLst/>
+                    </a:prstGeom>
+                    <a:noFill/>
+                    <a:ln>
+                      <a:noFill/>
+                    </a:ln>
+                  </pic:spPr>
+                </pic:pic>
+              </a:graphicData>
+            </a:graphic>
+          </wp:inline>
+        </w:drawing>
+      </w:r>
+    </w:p>
+    <w:p/>
+    <w:p>
+      <w:r>
+        <w:rPr>
+          <w:noProof/>
+        </w:rPr>
+        <mc:AlternateContent>
+          <mc:Choice Requires="wps">
+            <w:drawing>
+              <wp:anchor distT="0" distB="0" distL="114300" distR="114300" simplePos="0" relativeHeight="251677696" behindDoc="0" locked="0" layoutInCell="1" allowOverlap="1" wp14:anchorId="2F803A9B" wp14:editId="4B576B06">
                 <wp:simplePos x="0" y="0"/>
                 <wp:positionH relativeFrom="column">
                   <wp:posOffset>3543300</wp:posOffset>
                 </wp:positionH>
                 <wp:positionV relativeFrom="paragraph">
-                  <wp:posOffset>2314575</wp:posOffset>
+                  <wp:posOffset>2514600</wp:posOffset>
                 </wp:positionV>
                 <wp:extent cx="950214" cy="200406"/>
                 <wp:effectExtent l="25400" t="25400" r="15240" b="28575"/>
@@ -1398,13 +1826,16 @@
           </mc:Choice>
           <mc:Fallback>
             <w:pict>
-              <v:oval id="Oval 27" o:spid="_x0000_s1026" style="position:absolute;margin-left:279pt;margin-top:182.25pt;width:74.8pt;height:15.8pt;z-index:251677696;visibility:visible;mso-wrap-style:square;mso-width-percent:0;mso-height-percent:0;mso-wrap-distance-left:9pt;mso-wrap-distance-top:0;mso-wrap-distance-right:9pt;mso-wrap-distance-bottom:0;mso-position-horizontal:absolute;mso-position-horizontal-relative:text;mso-position-vertical:absolute;mso-position-vertical-relative:text;mso-width-percent:0;mso-height-percent:0;mso-width-relative:margin;mso-height-relative:margin;v-text-anchor:middle" o:gfxdata="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" filled="f" strokecolor="red" strokeweight="3pt"/>
+              <v:oval id="Oval 27" o:spid="_x0000_s1026" style="position:absolute;margin-left:279pt;margin-top:198pt;width:74.8pt;height:15.8pt;z-index:251677696;visibility:visible;mso-wrap-style:square;mso-width-percent:0;mso-height-percent:0;mso-wrap-distance-left:9pt;mso-wrap-distance-top:0;mso-wrap-distance-right:9pt;mso-wrap-distance-bottom:0;mso-position-horizontal:absolute;mso-position-horizontal-relative:text;mso-position-vertical:absolute;mso-position-vertical-relative:text;mso-width-percent:0;mso-height-percent:0;mso-width-relative:margin;mso-height-relative:margin;v-text-anchor:middle" o:gfxdata="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" filled="f" strokecolor="red" strokeweight="3pt"/>
             </w:pict>
           </mc:Fallback>
         </mc:AlternateContent>
       </w:r>
       <w:r>
-        <w:t>6</w:t>
+        <w:rPr>
+          <w:noProof/>
+        </w:rPr>
+        <w:t>9</w:t>
       </w:r>
       <w:r>
         <w:t>: Scroll to the top and click “Save as Template”</w:t>
@@ -1413,7 +1844,10 @@
         <w:t>. Enter “TEM</w:t>
       </w:r>
       <w:r>
-        <w:t xml:space="preserve"> note</w:t>
+        <w:t xml:space="preserve"> </w:t>
+      </w:r>
+      <w:r>
+        <w:t>citation</w:t>
       </w:r>
       <w:r>
         <w:t>” and click “save”.</w:t>
@@ -1443,7 +1877,7 @@
                     </pic:cNvPicPr>
                   </pic:nvPicPr>
                   <pic:blipFill>
-                    <a:blip r:embed="rId16">
+                    <a:blip r:embed="rId19">
                       <a:extLst>
                         <a:ext uri="{28A0092B-C50C-407E-A947-70E740481C1C}">
                           <a14:useLocalDpi xmlns:a14="http://schemas.microsoft.com/office/drawing/2010/main" val="0"/>
@@ -1636,7 +2070,10 @@
         </mc:AlternateContent>
       </w:r>
       <w:r>
-        <w:t>7: After selecting “Ok” click “home”</w:t>
+        <w:t>10</w:t>
+      </w:r>
+      <w:r>
+        <w:t>: After selecting “Ok” click “home”</w:t>
       </w:r>
       <w:r>
         <w:br/>
@@ -1663,7 +2100,7 @@
                     </pic:cNvPicPr>
                   </pic:nvPicPr>
                   <pic:blipFill>
-                    <a:blip r:embed="rId17">
+                    <a:blip r:embed="rId20">
                       <a:extLst>
                         <a:ext uri="{28A0092B-C50C-407E-A947-70E740481C1C}">
                           <a14:useLocalDpi xmlns:a14="http://schemas.microsoft.com/office/drawing/2010/main" val="0"/>
@@ -1704,16 +2141,16 @@
         <mc:AlternateContent>
           <mc:Choice Requires="wps">
             <w:drawing>
-              <wp:anchor distT="0" distB="0" distL="114300" distR="114300" simplePos="0" relativeHeight="251685888" behindDoc="0" locked="0" layoutInCell="1" allowOverlap="1" wp14:anchorId="6378D147" wp14:editId="279C275E">
+              <wp:anchor distT="0" distB="0" distL="114300" distR="114300" simplePos="0" relativeHeight="251685888" behindDoc="0" locked="0" layoutInCell="1" allowOverlap="1" wp14:anchorId="6378D147" wp14:editId="1AD1BE33">
                 <wp:simplePos x="0" y="0"/>
                 <wp:positionH relativeFrom="column">
-                  <wp:posOffset>571500</wp:posOffset>
+                  <wp:posOffset>457200</wp:posOffset>
                 </wp:positionH>
                 <wp:positionV relativeFrom="paragraph">
                   <wp:posOffset>1143000</wp:posOffset>
                 </wp:positionV>
-                <wp:extent cx="619506" cy="272669"/>
-                <wp:effectExtent l="25400" t="25400" r="15875" b="32385"/>
+                <wp:extent cx="733425" cy="342900"/>
+                <wp:effectExtent l="25400" t="25400" r="28575" b="38100"/>
                 <wp:wrapNone/>
                 <wp:docPr id="34" name="Oval 34"/>
                 <wp:cNvGraphicFramePr/>
@@ -1724,7 +2161,7 @@
                       <wps:spPr>
                         <a:xfrm>
                           <a:off x="0" y="0"/>
-                          <a:ext cx="619506" cy="272669"/>
+                          <a:ext cx="733425" cy="342900"/>
                         </a:xfrm>
                         <a:prstGeom prst="ellipse">
                           <a:avLst/>
@@ -1771,7 +2208,7 @@
           </mc:Choice>
           <mc:Fallback>
             <w:pict>
-              <v:oval id="Oval 34" o:spid="_x0000_s1026" style="position:absolute;margin-left:45pt;margin-top:90pt;width:48.8pt;height:21.45pt;z-index:251685888;visibility:visible;mso-wrap-style:square;mso-width-percent:0;mso-height-percent:0;mso-wrap-distance-left:9pt;mso-wrap-distance-top:0;mso-wrap-distance-right:9pt;mso-wrap-distance-bottom:0;mso-position-horizontal:absolute;mso-position-horizontal-relative:text;mso-position-vertical:absolute;mso-position-vertical-relative:text;mso-width-percent:0;mso-height-percent:0;mso-width-relative:margin;mso-height-relative:margin;v-text-anchor:middle" o:gfxdata="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" filled="f" strokecolor="red" strokeweight="3pt"/>
+              <v:oval id="Oval 34" o:spid="_x0000_s1026" style="position:absolute;margin-left:36pt;margin-top:90pt;width:57.75pt;height:27pt;z-index:251685888;visibility:visible;mso-wrap-style:square;mso-width-percent:0;mso-height-percent:0;mso-wrap-distance-left:9pt;mso-wrap-distance-top:0;mso-wrap-distance-right:9pt;mso-wrap-distance-bottom:0;mso-position-horizontal:absolute;mso-position-horizontal-relative:text;mso-position-vertical:absolute;mso-position-vertical-relative:text;mso-width-percent:0;mso-height-percent:0;mso-width-relative:margin;mso-height-relative:margin;v-text-anchor:middle" o:gfxdata="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" filled="f" strokecolor="red" strokeweight="3pt"/>
             </w:pict>
           </mc:Fallback>
         </mc:AlternateContent>
@@ -1783,16 +2220,16 @@
         <mc:AlternateContent>
           <mc:Choice Requires="wps">
             <w:drawing>
-              <wp:anchor distT="0" distB="0" distL="114300" distR="114300" simplePos="0" relativeHeight="251683840" behindDoc="0" locked="0" layoutInCell="1" allowOverlap="1" wp14:anchorId="18BDFD0D" wp14:editId="2AD7336C">
+              <wp:anchor distT="0" distB="0" distL="114300" distR="114300" simplePos="0" relativeHeight="251683840" behindDoc="0" locked="0" layoutInCell="1" allowOverlap="1" wp14:anchorId="18BDFD0D" wp14:editId="019D4255">
                 <wp:simplePos x="0" y="0"/>
                 <wp:positionH relativeFrom="column">
                   <wp:posOffset>3886200</wp:posOffset>
                 </wp:positionH>
                 <wp:positionV relativeFrom="paragraph">
-                  <wp:posOffset>3543300</wp:posOffset>
+                  <wp:posOffset>3886200</wp:posOffset>
                 </wp:positionV>
-                <wp:extent cx="1257300" cy="228600"/>
-                <wp:effectExtent l="25400" t="25400" r="38100" b="25400"/>
+                <wp:extent cx="1257300" cy="342900"/>
+                <wp:effectExtent l="25400" t="25400" r="38100" b="38100"/>
                 <wp:wrapNone/>
                 <wp:docPr id="33" name="Oval 33"/>
                 <wp:cNvGraphicFramePr/>
@@ -1803,7 +2240,7 @@
                       <wps:spPr>
                         <a:xfrm>
                           <a:off x="0" y="0"/>
-                          <a:ext cx="1257300" cy="228600"/>
+                          <a:ext cx="1257300" cy="342900"/>
                         </a:xfrm>
                         <a:prstGeom prst="ellipse">
                           <a:avLst/>
@@ -1850,13 +2287,22 @@
           </mc:Choice>
           <mc:Fallback>
             <w:pict>
-              <v:oval id="Oval 33" o:spid="_x0000_s1026" style="position:absolute;margin-left:306pt;margin-top:279pt;width:99pt;height:18pt;z-index:251683840;visibility:visible;mso-wrap-style:square;mso-width-percent:0;mso-height-percent:0;mso-wrap-distance-left:9pt;mso-wrap-distance-top:0;mso-wrap-distance-right:9pt;mso-wrap-distance-bottom:0;mso-position-horizontal:absolute;mso-position-horizontal-relative:text;mso-position-vertical:absolute;mso-position-vertical-relative:text;mso-width-percent:0;mso-height-percent:0;mso-width-relative:margin;mso-height-relative:margin;v-text-anchor:middle" o:gfxdata="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" filled="f" strokecolor="red" strokeweight="3pt"/>
+              <v:oval id="Oval 33" o:spid="_x0000_s1026" style="position:absolute;margin-left:306pt;margin-top:306pt;width:99pt;height:27pt;z-index:251683840;visibility:visible;mso-wrap-style:square;mso-width-percent:0;mso-height-percent:0;mso-wrap-distance-left:9pt;mso-wrap-distance-top:0;mso-wrap-distance-right:9pt;mso-wrap-distance-bottom:0;mso-position-horizontal:absolute;mso-position-horizontal-relative:text;mso-position-vertical:absolute;mso-position-vertical-relative:text;mso-width-percent:0;mso-height-percent:0;mso-width-relative:margin;mso-height-relative:margin;v-text-anchor:middle" o:gfxdata="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" filled="f" strokecolor="red" strokeweight="3pt"/>
             </w:pict>
           </mc:Fallback>
         </mc:AlternateContent>
       </w:r>
       <w:r>
-        <w:t>8: Click on “Data Curation” and set “TEM note” as the current template</w:t>
+        <w:t>11</w:t>
+      </w:r>
+      <w:r>
+        <w:t xml:space="preserve">: Click on “Data Curation” and set “TEM </w:t>
+      </w:r>
+      <w:r>
+        <w:t>citation</w:t>
+      </w:r>
+      <w:r>
+        <w:t>” as the current template</w:t>
       </w:r>
       <w:r>
         <w:br/>
@@ -1866,10 +2312,10 @@
           <w:noProof/>
         </w:rPr>
         <w:drawing>
-          <wp:inline distT="0" distB="0" distL="0" distR="0" wp14:anchorId="3A91B4AD" wp14:editId="5F6EE8EA">
-            <wp:extent cx="5486400" cy="5469013"/>
+          <wp:inline distT="0" distB="0" distL="0" distR="0" wp14:anchorId="0114201A" wp14:editId="0C358A08">
+            <wp:extent cx="5486400" cy="5570508"/>
             <wp:effectExtent l="0" t="0" r="0" b="0"/>
-            <wp:docPr id="32" name="Picture 15"/>
+            <wp:docPr id="40" name="Picture 9"/>
             <wp:cNvGraphicFramePr>
               <a:graphicFrameLocks xmlns:a="http://schemas.openxmlformats.org/drawingml/2006/main" noChangeAspect="1"/>
             </wp:cNvGraphicFramePr>
@@ -1877,13 +2323,13 @@
               <a:graphicData uri="http://schemas.openxmlformats.org/drawingml/2006/picture">
                 <pic:pic xmlns:pic="http://schemas.openxmlformats.org/drawingml/2006/picture">
                   <pic:nvPicPr>
-                    <pic:cNvPr id="0" name="Picture 15"/>
+                    <pic:cNvPr id="0" name="Picture 9"/>
                     <pic:cNvPicPr>
                       <a:picLocks noChangeAspect="1" noChangeArrowheads="1"/>
                     </pic:cNvPicPr>
                   </pic:nvPicPr>
                   <pic:blipFill>
-                    <a:blip r:embed="rId18">
+                    <a:blip r:embed="rId21">
                       <a:extLst>
                         <a:ext uri="{28A0092B-C50C-407E-A947-70E740481C1C}">
                           <a14:useLocalDpi xmlns:a14="http://schemas.microsoft.com/office/drawing/2010/main" val="0"/>
@@ -1898,7 +2344,7 @@
                   <pic:spPr bwMode="auto">
                     <a:xfrm>
                       <a:off x="0" y="0"/>
-                      <a:ext cx="5486400" cy="5469013"/>
+                      <a:ext cx="5486400" cy="5570508"/>
                     </a:xfrm>
                     <a:prstGeom prst="rect">
                       <a:avLst/>
@@ -1914,90 +2360,16 @@
           </wp:inline>
         </w:drawing>
       </w:r>
+      <w:bookmarkStart w:id="0" w:name="_GoBack"/>
+      <w:bookmarkEnd w:id="0"/>
     </w:p>
     <w:p/>
     <w:p>
       <w:r>
-        <w:rPr>
-          <w:noProof/>
-        </w:rPr>
-        <mc:AlternateContent>
-          <mc:Choice Requires="wps">
-            <w:drawing>
-              <wp:anchor distT="0" distB="0" distL="114300" distR="114300" simplePos="0" relativeHeight="251687936" behindDoc="0" locked="0" layoutInCell="1" allowOverlap="1" wp14:anchorId="3007EE80" wp14:editId="0E3CCAA0">
-                <wp:simplePos x="0" y="0"/>
-                <wp:positionH relativeFrom="column">
-                  <wp:posOffset>1257300</wp:posOffset>
-                </wp:positionH>
-                <wp:positionV relativeFrom="paragraph">
-                  <wp:posOffset>3657600</wp:posOffset>
-                </wp:positionV>
-                <wp:extent cx="2514600" cy="1028700"/>
-                <wp:effectExtent l="25400" t="25400" r="25400" b="38100"/>
-                <wp:wrapNone/>
-                <wp:docPr id="36" name="Oval 36"/>
-                <wp:cNvGraphicFramePr/>
-                <a:graphic xmlns:a="http://schemas.openxmlformats.org/drawingml/2006/main">
-                  <a:graphicData uri="http://schemas.microsoft.com/office/word/2010/wordprocessingShape">
-                    <wps:wsp>
-                      <wps:cNvSpPr/>
-                      <wps:spPr>
-                        <a:xfrm>
-                          <a:off x="0" y="0"/>
-                          <a:ext cx="2514600" cy="1028700"/>
-                        </a:xfrm>
-                        <a:prstGeom prst="ellipse">
-                          <a:avLst/>
-                        </a:prstGeom>
-                        <a:noFill/>
-                        <a:ln w="38100" cmpd="sng">
-                          <a:solidFill>
-                            <a:srgbClr val="FF0000"/>
-                          </a:solidFill>
-                        </a:ln>
-                        <a:effectLst/>
-                      </wps:spPr>
-                      <wps:style>
-                        <a:lnRef idx="1">
-                          <a:schemeClr val="accent1"/>
-                        </a:lnRef>
-                        <a:fillRef idx="3">
-                          <a:schemeClr val="accent1"/>
-                        </a:fillRef>
-                        <a:effectRef idx="2">
-                          <a:schemeClr val="accent1"/>
-                        </a:effectRef>
-                        <a:fontRef idx="minor">
-                          <a:schemeClr val="lt1"/>
-                        </a:fontRef>
-                      </wps:style>
-                      <wps:bodyPr rot="0" spcFirstLastPara="0" vertOverflow="overflow" horzOverflow="overflow" vert="horz" wrap="square" lIns="91440" tIns="45720" rIns="91440" bIns="45720" numCol="1" spcCol="0" rtlCol="0" fromWordArt="0" anchor="ctr" anchorCtr="0" forceAA="0" compatLnSpc="1">
-                        <a:prstTxWarp prst="textNoShape">
-                          <a:avLst/>
-                        </a:prstTxWarp>
-                        <a:noAutofit/>
-                      </wps:bodyPr>
-                    </wps:wsp>
-                  </a:graphicData>
-                </a:graphic>
-                <wp14:sizeRelH relativeFrom="margin">
-                  <wp14:pctWidth>0</wp14:pctWidth>
-                </wp14:sizeRelH>
-                <wp14:sizeRelV relativeFrom="margin">
-                  <wp14:pctHeight>0</wp14:pctHeight>
-                </wp14:sizeRelV>
-              </wp:anchor>
-            </w:drawing>
-          </mc:Choice>
-          <mc:Fallback>
-            <w:pict>
-              <v:oval id="Oval 36" o:spid="_x0000_s1026" style="position:absolute;margin-left:99pt;margin-top:4in;width:198pt;height:81pt;z-index:251687936;visibility:visible;mso-wrap-style:square;mso-width-percent:0;mso-height-percent:0;mso-wrap-distance-left:9pt;mso-wrap-distance-top:0;mso-wrap-distance-right:9pt;mso-wrap-distance-bottom:0;mso-position-horizontal:absolute;mso-position-horizontal-relative:text;mso-position-vertical:absolute;mso-position-vertical-relative:text;mso-width-percent:0;mso-height-percent:0;mso-width-relative:margin;mso-height-relative:margin;v-text-anchor:middle" o:gfxdata="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" filled="f" strokecolor="red" strokeweight="3pt"/>
-            </w:pict>
-          </mc:Fallback>
-        </mc:AlternateContent>
-      </w:r>
-      <w:r>
-        <w:t xml:space="preserve">9: Select “Create a new document”. </w:t>
+        <w:t>12</w:t>
+      </w:r>
+      <w:r>
+        <w:t xml:space="preserve">: Select “Create a new document”. </w:t>
       </w:r>
       <w:r>
         <w:t>Enter</w:t>
@@ -2006,7 +2378,13 @@
         <w:t xml:space="preserve"> “test-interface” and click “Start”</w:t>
       </w:r>
       <w:r>
-        <w:t>. Verify “note” element was added to the template.</w:t>
+        <w:t xml:space="preserve">. Verify </w:t>
+      </w:r>
+      <w:r>
+        <w:t>changes</w:t>
+      </w:r>
+      <w:r>
+        <w:t xml:space="preserve"> to the template.</w:t>
       </w:r>
       <w:r>
         <w:br/>
@@ -2016,10 +2394,10 @@
           <w:noProof/>
         </w:rPr>
         <w:drawing>
-          <wp:inline distT="0" distB="0" distL="0" distR="0" wp14:anchorId="3DF2F1DB" wp14:editId="4641E539">
-            <wp:extent cx="5486400" cy="5469013"/>
+          <wp:inline distT="0" distB="0" distL="0" distR="0" wp14:anchorId="5DA5C40E" wp14:editId="5745F4CA">
+            <wp:extent cx="5486400" cy="5570508"/>
             <wp:effectExtent l="0" t="0" r="0" b="0"/>
-            <wp:docPr id="35" name="Picture 16"/>
+            <wp:docPr id="41" name="Picture 10"/>
             <wp:cNvGraphicFramePr>
               <a:graphicFrameLocks xmlns:a="http://schemas.openxmlformats.org/drawingml/2006/main" noChangeAspect="1"/>
             </wp:cNvGraphicFramePr>
@@ -2027,13 +2405,13 @@
               <a:graphicData uri="http://schemas.openxmlformats.org/drawingml/2006/picture">
                 <pic:pic xmlns:pic="http://schemas.openxmlformats.org/drawingml/2006/picture">
                   <pic:nvPicPr>
-                    <pic:cNvPr id="0" name="Picture 16"/>
+                    <pic:cNvPr id="0" name="Picture 10"/>
                     <pic:cNvPicPr>
                       <a:picLocks noChangeAspect="1" noChangeArrowheads="1"/>
                     </pic:cNvPicPr>
                   </pic:nvPicPr>
                   <pic:blipFill>
-                    <a:blip r:embed="rId19">
+                    <a:blip r:embed="rId22">
                       <a:extLst>
                         <a:ext uri="{28A0092B-C50C-407E-A947-70E740481C1C}">
                           <a14:useLocalDpi xmlns:a14="http://schemas.microsoft.com/office/drawing/2010/main" val="0"/>
@@ -2048,7 +2426,7 @@
                   <pic:spPr bwMode="auto">
                     <a:xfrm>
                       <a:off x="0" y="0"/>
-                      <a:ext cx="5486400" cy="5469013"/>
+                      <a:ext cx="5486400" cy="5570508"/>
                     </a:xfrm>
                     <a:prstGeom prst="rect">
                       <a:avLst/>
@@ -2066,8 +2444,8 @@
       </w:r>
     </w:p>
     <w:sectPr>
-      <w:footerReference w:type="even" r:id="rId20"/>
-      <w:footerReference w:type="default" r:id="rId21"/>
+      <w:footerReference w:type="even" r:id="rId23"/>
+      <w:footerReference w:type="default" r:id="rId24"/>
       <w:pgSz w:w="12240" w:h="15840"/>
       <w:pgMar w:top="1440" w:right="1800" w:bottom="1440" w:left="1800" w:header="720" w:footer="720" w:gutter="0"/>
       <w:cols w:space="720"/>
@@ -2166,7 +2544,7 @@
         <w:rStyle w:val="PageNumber"/>
         <w:noProof/>
       </w:rPr>
-      <w:t>1</w:t>
+      <w:t>14</w:t>
     </w:r>
     <w:r>
       <w:rPr>

</xml_diff>